<commit_message>
Zavrsen dokument za 'sprint review'
</commit_message>
<xml_diff>
--- a/Dokumenta za pracenje implementacije SCRUM metodologije/Dokument za Sprint Review.docx
+++ b/Dokumenta za pracenje implementacije SCRUM metodologije/Dokument za Sprint Review.docx
@@ -21,6 +21,279 @@
           <w:lang w:val="sr-Latn-RS"/>
         </w:rPr>
         <w:t>Sprint Review</w:t>
+      </w:r>
+    </w:p>
+    <w:p>
+      <w:pPr>
+        <w:rPr>
+          <w:lang w:val="sr-Latn-RS"/>
+        </w:rPr>
+      </w:pPr>
+    </w:p>
+    <w:p>
+      <w:pPr>
+        <w:spacing w:after="0"/>
+        <w:rPr>
+          <w:lang w:val="sr-Latn-RS"/>
+        </w:rPr>
+      </w:pPr>
+      <w:r>
+        <w:rPr>
+          <w:i/>
+          <w:iCs/>
+          <w:lang w:val="sr-Latn-RS"/>
+        </w:rPr>
+        <w:t>Sprint review</w:t>
+      </w:r>
+      <w:r>
+        <w:rPr>
+          <w:lang w:val="sr-Latn-RS"/>
+        </w:rPr>
+        <w:t xml:space="preserve"> predstavlja vrmenski ograničen sastanak na kraju svakog sprinta a čiji je glavni cilja da se pregledaju dograđene fukncije softvera i podesi backlog po potrebi.</w:t>
+      </w:r>
+    </w:p>
+    <w:p>
+      <w:pPr>
+        <w:spacing w:after="0"/>
+        <w:rPr>
+          <w:lang w:val="sr-Latn-RS"/>
+        </w:rPr>
+      </w:pPr>
+      <w:r>
+        <w:rPr>
+          <w:lang w:val="sr-Latn-RS"/>
+        </w:rPr>
+        <w:br/>
+      </w:r>
+      <w:r>
+        <w:rPr>
+          <w:lang w:val="sr-Latn-RS"/>
+        </w:rPr>
+        <w:tab/>
+        <w:t xml:space="preserve">Tokom </w:t>
+      </w:r>
+      <w:r>
+        <w:rPr>
+          <w:i/>
+          <w:iCs/>
+          <w:lang w:val="sr-Latn-RS"/>
+        </w:rPr>
+        <w:t>sprint review</w:t>
+      </w:r>
+      <w:r>
+        <w:rPr>
+          <w:lang w:val="sr-Latn-RS"/>
+        </w:rPr>
+        <w:t>-a, skram tim predstavlja dogradnju ljudima koji finansiraju projekat i sakupljaju njihove utiske i mišljenja. Tim demonstrira ono što je dodato tokom tog sprinta i odgovara na sva pitanja koja sponzora.</w:t>
+      </w:r>
+    </w:p>
+    <w:p>
+      <w:pPr>
+        <w:spacing w:after="0"/>
+        <w:rPr>
+          <w:lang w:val="sr-Latn-RS"/>
+        </w:rPr>
+      </w:pPr>
+      <w:r>
+        <w:rPr>
+          <w:lang w:val="sr-Latn-RS"/>
+        </w:rPr>
+        <w:br/>
+      </w:r>
+      <w:r>
+        <w:rPr>
+          <w:lang w:val="sr-Latn-RS"/>
+        </w:rPr>
+        <w:tab/>
+        <w:t>Ovo je prilika ljudi koji finansiraju projekat da vide napredak i daju svoj doprinos i mišljenje o postignutom radu. Veoma je važno da kram tim sasluša njihova mišljenja i uzme to u obzir za planiranje sledećeg sprinta.</w:t>
+      </w:r>
+    </w:p>
+    <w:p>
+      <w:pPr>
+        <w:spacing w:after="0"/>
+        <w:rPr>
+          <w:lang w:val="sr-Latn-RS"/>
+        </w:rPr>
+      </w:pPr>
+      <w:r>
+        <w:rPr>
+          <w:lang w:val="sr-Latn-RS"/>
+        </w:rPr>
+        <w:br/>
+      </w:r>
+      <w:r>
+        <w:rPr>
+          <w:lang w:val="sr-Latn-RS"/>
+        </w:rPr>
+        <w:tab/>
+      </w:r>
+      <w:r>
+        <w:rPr>
+          <w:i/>
+          <w:iCs/>
+          <w:lang w:val="sr-Latn-RS"/>
+        </w:rPr>
+        <w:t>Review</w:t>
+      </w:r>
+      <w:r>
+        <w:rPr>
+          <w:lang w:val="sr-Latn-RS"/>
+        </w:rPr>
+        <w:t xml:space="preserve"> se sastoji od sledećih koraka:</w:t>
+      </w:r>
+      <w:r>
+        <w:rPr>
+          <w:lang w:val="sr-Latn-RS"/>
+        </w:rPr>
+        <w:br/>
+      </w:r>
+      <w:r>
+        <w:rPr>
+          <w:lang w:val="sr-Latn-RS"/>
+        </w:rPr>
+        <w:tab/>
+        <w:t xml:space="preserve">1. Demonstracija naprekta: Tim demonstrira funkcionalnosti i mogućnosti koje su dodate softveru tokom proteklog </w:t>
+      </w:r>
+      <w:r>
+        <w:rPr>
+          <w:i/>
+          <w:iCs/>
+          <w:lang w:val="sr-Latn-RS"/>
+        </w:rPr>
+        <w:t>sprinta</w:t>
+      </w:r>
+      <w:r>
+        <w:rPr>
+          <w:lang w:val="sr-Latn-RS"/>
+        </w:rPr>
+        <w:t>.</w:t>
+      </w:r>
+      <w:r>
+        <w:rPr>
+          <w:lang w:val="sr-Latn-RS"/>
+        </w:rPr>
+        <w:br/>
+      </w:r>
+      <w:r>
+        <w:rPr>
+          <w:lang w:val="sr-Latn-RS"/>
+        </w:rPr>
+        <w:tab/>
+        <w:t>2. Povratne informacije: Sponzori daju svoja mišljenja i stavove o dodatim stvarima i skram tim uzima to u obzir za planiranje sledećeg sprinta.</w:t>
+      </w:r>
+    </w:p>
+    <w:p>
+      <w:pPr>
+        <w:spacing w:after="0"/>
+        <w:ind w:firstLine="720"/>
+        <w:rPr>
+          <w:lang w:val="sr-Latn-RS"/>
+        </w:rPr>
+      </w:pPr>
+      <w:r>
+        <w:rPr>
+          <w:lang w:val="sr-Latn-RS"/>
+        </w:rPr>
+        <w:t xml:space="preserve">3. Pregledavanje </w:t>
+      </w:r>
+      <w:r>
+        <w:rPr>
+          <w:i/>
+          <w:iCs/>
+          <w:lang w:val="sr-Latn-RS"/>
+        </w:rPr>
+        <w:t>backlog</w:t>
+      </w:r>
+      <w:r>
+        <w:rPr>
+          <w:lang w:val="sr-Latn-RS"/>
+        </w:rPr>
+        <w:t xml:space="preserve">-a: Vlasnik projekta razmatra i unapređuje </w:t>
+      </w:r>
+      <w:r>
+        <w:rPr>
+          <w:i/>
+          <w:iCs/>
+          <w:lang w:val="sr-Latn-RS"/>
+        </w:rPr>
+        <w:t>backlog</w:t>
+      </w:r>
+      <w:r>
+        <w:rPr>
+          <w:lang w:val="sr-Latn-RS"/>
+        </w:rPr>
+        <w:t xml:space="preserve"> u zavisnosti od mišljenja sponzora.</w:t>
+      </w:r>
+    </w:p>
+    <w:p>
+      <w:pPr>
+        <w:spacing w:after="0"/>
+        <w:ind w:firstLine="720"/>
+        <w:rPr>
+          <w:lang w:val="sr-Latn-RS"/>
+        </w:rPr>
+      </w:pPr>
+    </w:p>
+    <w:p>
+      <w:pPr>
+        <w:rPr>
+          <w:lang w:val="sr-Latn-RS"/>
+        </w:rPr>
+      </w:pPr>
+      <w:r>
+        <w:rPr>
+          <w:lang w:val="sr-Latn-RS"/>
+        </w:rPr>
+        <w:tab/>
+        <w:t xml:space="preserve">Posao </w:t>
+      </w:r>
+      <w:r>
+        <w:rPr>
+          <w:i/>
+          <w:iCs/>
+          <w:lang w:val="sr-Latn-RS"/>
+        </w:rPr>
+        <w:t>skram master</w:t>
+      </w:r>
+      <w:r>
+        <w:rPr>
+          <w:lang w:val="sr-Latn-RS"/>
+        </w:rPr>
+        <w:t xml:space="preserve">-a je da osigura da svako ima prilika da da svoje mišljenje, dok je vlasnik projekta zadužen za unapređivanje </w:t>
+      </w:r>
+      <w:r>
+        <w:rPr>
+          <w:i/>
+          <w:iCs/>
+          <w:lang w:val="sr-Latn-RS"/>
+        </w:rPr>
+        <w:t>backloga</w:t>
+      </w:r>
+      <w:r>
+        <w:rPr>
+          <w:lang w:val="sr-Latn-RS"/>
+        </w:rPr>
+        <w:t xml:space="preserve"> u zavisnosti od informacija pruženih od sponzora.</w:t>
+      </w:r>
+    </w:p>
+    <w:p>
+      <w:pPr>
+        <w:rPr>
+          <w:lang w:val="sr-Latn-RS"/>
+        </w:rPr>
+      </w:pPr>
+      <w:r>
+        <w:rPr>
+          <w:lang w:val="sr-Latn-RS"/>
+        </w:rPr>
+        <w:tab/>
+      </w:r>
+      <w:r>
+        <w:rPr>
+          <w:lang w:val="sr-Latn-RS"/>
+        </w:rPr>
+        <w:br/>
+        <w:t xml:space="preserve"> </w:t>
       </w:r>
     </w:p>
     <w:sectPr>

</xml_diff>